<commit_message>
update: Nov 1 2024
</commit_message>
<xml_diff>
--- a/coverLetter.docx
+++ b/coverLetter.docx
@@ -4,162 +4,369 @@
   <w:body>
     <w:p>
       <w:pPr>
-        <w:pStyle w:val="NormalWeb"/>
-        <w:spacing w:beforeAutospacing="0" w:afterAutospacing="0"/>
+        <w:rPr>
+          <w:rFonts w:ascii="Times New Roman" w:eastAsia="Times New Roman" w:hAnsi="Times New Roman" w:cs="Times New Roman"/>
+          <w:kern w:val="0"/>
+          <w14:ligatures w14:val="none"/>
+        </w:rPr>
       </w:pPr>
       <w:r>
+        <w:rPr>
+          <w:rFonts w:ascii="Times New Roman" w:eastAsia="Times New Roman" w:hAnsi="Times New Roman" w:cs="Times New Roman"/>
+          <w:kern w:val="0"/>
+          <w14:ligatures w14:val="none"/>
+        </w:rPr>
         <w:t>Dear Hiring Manager,</w:t>
       </w:r>
     </w:p>
     <w:p>
       <w:pPr>
-        <w:pStyle w:val="NormalWeb"/>
-        <w:spacing w:beforeAutospacing="0" w:afterAutospacing="0"/>
+        <w:rPr>
+          <w:rFonts w:ascii="Times New Roman" w:eastAsia="Times New Roman" w:hAnsi="Times New Roman" w:cs="Times New Roman"/>
+          <w:kern w:val="0"/>
+          <w14:ligatures w14:val="none"/>
+        </w:rPr>
       </w:pPr>
-      <w:r>
-        <w:t>Hope you are doing well!</w:t>
-      </w:r>
     </w:p>
     <w:p>
       <w:pPr>
-        <w:pStyle w:val="NormalWeb"/>
-        <w:spacing w:beforeAutospacing="0" w:afterAutospacing="0"/>
+        <w:rPr>
+          <w:rFonts w:ascii="Times New Roman" w:eastAsia="Times New Roman" w:hAnsi="Times New Roman" w:cs="Times New Roman"/>
+          <w:kern w:val="0"/>
+          <w14:ligatures w14:val="none"/>
+        </w:rPr>
       </w:pPr>
       <w:r>
-        <w:t xml:space="preserve">I am writing to express my strong interest </w:t>
-      </w:r>
-      <w:r>
-        <w:t xml:space="preserve">in the </w:t>
-      </w:r>
-      <w:r>
-        <w:t xml:space="preserve">Software </w:t>
-      </w:r>
-      <w:r>
-        <w:t xml:space="preserve">Engineer </w:t>
-      </w:r>
-      <w:r>
-        <w:t>position</w:t>
-      </w:r>
-      <w:r>
-        <w:t xml:space="preserve"> at </w:t>
-      </w:r>
-      <w:r>
-        <w:t>Datadog</w:t>
-      </w:r>
-      <w:r>
-        <w:t xml:space="preserve">. I am currently a grad student in Computer Science at New York University, with an expected graduation date in May 2025. That said, my program allows me to dedicate my last semester for full-time work using CPT (Curricular Practical Training). So, I would be able to start working early Jan. 2025 if selected. With a Master’s degree in Computer Science from New York University and extensive hands-on experience in full-stack development, I am enthusiastic about the opportunity to contribute to the </w:t>
-      </w:r>
-      <w:r>
-        <w:t>software</w:t>
-      </w:r>
-      <w:r>
-        <w:t xml:space="preserve"> development team at </w:t>
-      </w:r>
-      <w:r>
-        <w:t>Datadog</w:t>
-      </w:r>
-      <w:r>
-        <w:t>.</w:t>
+        <w:rPr>
+          <w:rFonts w:ascii="Times New Roman" w:eastAsia="Times New Roman" w:hAnsi="Times New Roman" w:cs="Times New Roman"/>
+          <w:kern w:val="0"/>
+          <w14:ligatures w14:val="none"/>
+        </w:rPr>
+        <w:t>I am writing to express my interest in the Software Engineer position at your company. Currently pursuing a Master’s in Computer Science at New York University, I am eager to contribute my expertise in software development, particularly in full-stack and frontend technologies.</w:t>
+      </w:r>
+      <w:r>
+        <w:rPr>
+          <w:rFonts w:ascii="Times New Roman" w:eastAsia="Times New Roman" w:hAnsi="Times New Roman" w:cs="Times New Roman"/>
+          <w:kern w:val="0"/>
+          <w14:ligatures w14:val="none"/>
+        </w:rPr>
+        <w:t xml:space="preserve"> Despite an expected graduation in May 2025, my school dedicates my last semester to full-time practical experience, meaning that I can start working beginning Jan 2025. </w:t>
+      </w:r>
+      <w:r>
+        <w:rPr>
+          <w:rFonts w:ascii="Times New Roman" w:eastAsia="Times New Roman" w:hAnsi="Times New Roman" w:cs="Times New Roman"/>
+          <w:kern w:val="0"/>
+          <w14:ligatures w14:val="none"/>
+        </w:rPr>
+        <w:t>Along my journey, there are two aspects I found interesting to share.</w:t>
       </w:r>
     </w:p>
     <w:p>
       <w:pPr>
-        <w:pStyle w:val="NormalWeb"/>
-        <w:spacing w:beforeAutospacing="0" w:afterAutospacing="0"/>
+        <w:rPr>
+          <w:rFonts w:ascii="Times New Roman" w:eastAsia="Times New Roman" w:hAnsi="Times New Roman" w:cs="Times New Roman"/>
+          <w:kern w:val="0"/>
+          <w14:ligatures w14:val="none"/>
+        </w:rPr>
       </w:pPr>
-      <w:r>
-        <w:t xml:space="preserve">At Kaizntree, a start-up my schoolmates and I established, I was entrusted with building a comprehensive small-business management solution from scratch. This </w:t>
-      </w:r>
-      <w:r>
-        <w:t>position</w:t>
-      </w:r>
-      <w:r>
-        <w:t xml:space="preserve"> required me to quickly grasp frameworks like Vue and Django to design a long-lasting codebase, which can be easily maintained and supported by my fellow engineers. Despite it being challenging, I got very excited as it was my first time taking ownership of a production project. I used all the time I could learning and improving, eventually delivering Kaizntree as a robust application that is still in production till today (you may explore it by Googling Kaizntree). Additionally, my role extended beyond development; I also took the initiative to adopt Scrum methodologies and integrated CI/CD practices using AWS. This streamlined our development process and significantly reduced our team’s time spent on DevOps.</w:t>
-      </w:r>
     </w:p>
     <w:p>
       <w:pPr>
-        <w:pStyle w:val="NormalWeb"/>
-        <w:spacing w:beforeAutospacing="0" w:afterAutospacing="0"/>
+        <w:rPr>
+          <w:rFonts w:ascii="Times New Roman" w:eastAsia="Times New Roman" w:hAnsi="Times New Roman" w:cs="Times New Roman"/>
+          <w:kern w:val="0"/>
+          <w14:ligatures w14:val="none"/>
+        </w:rPr>
       </w:pPr>
       <w:r>
-        <w:t xml:space="preserve">During my internship at eBay Inc., I proposed the transition of KeyHub from Vue2 to React, integrating it into eBay’s Cloud Console. This project required rapid upskilling in TypeScript and Redux, and I was responsible for ensuring the updated application met the latest security standards set by OpenPGP. Through my efforts, </w:t>
-      </w:r>
-      <w:r>
-        <w:t>KeyHub came online in under a month and</w:t>
-      </w:r>
-      <w:r>
-        <w:t xml:space="preserve"> greatly enhanced </w:t>
-      </w:r>
-      <w:r>
-        <w:t>the password exchange security and efficiency (new KeyHub is plugged into the Cloud Console using JS-Plugin, so users never have to navigate outside of Cloud Console)</w:t>
-      </w:r>
-      <w:r>
-        <w:t>.</w:t>
+        <w:rPr>
+          <w:rFonts w:ascii="Times New Roman" w:eastAsia="Times New Roman" w:hAnsi="Times New Roman" w:cs="Times New Roman"/>
+          <w:kern w:val="0"/>
+          <w14:ligatures w14:val="none"/>
+        </w:rPr>
+        <w:t>During my internship a</w:t>
+      </w:r>
+      <w:r>
+        <w:rPr>
+          <w:rFonts w:ascii="Times New Roman" w:eastAsia="Times New Roman" w:hAnsi="Times New Roman" w:cs="Times New Roman"/>
+          <w:kern w:val="0"/>
+          <w14:ligatures w14:val="none"/>
+        </w:rPr>
+        <w:t>t eBay Inc., recognizing the inefficiencies in manual cluster status monitoring, I initiated and implemented the Average-Time-to-Business Dashboard. This allowed for automated, real-time updates of all cluster statuses, reducing crisis response times by 25%</w:t>
+      </w:r>
+      <w:r>
+        <w:rPr>
+          <w:rFonts w:ascii="Times New Roman" w:eastAsia="Times New Roman" w:hAnsi="Times New Roman" w:cs="Times New Roman"/>
+          <w:kern w:val="0"/>
+          <w14:ligatures w14:val="none"/>
+        </w:rPr>
+        <w:t xml:space="preserve"> (estimation)</w:t>
+      </w:r>
+      <w:r>
+        <w:rPr>
+          <w:rFonts w:ascii="Times New Roman" w:eastAsia="Times New Roman" w:hAnsi="Times New Roman" w:cs="Times New Roman"/>
+          <w:kern w:val="0"/>
+          <w14:ligatures w14:val="none"/>
+        </w:rPr>
+        <w:t>. I am especially proud of this achievement, as it was the first project in my department to be both proposed and executed entirely by an intern.</w:t>
       </w:r>
     </w:p>
     <w:p>
       <w:pPr>
-        <w:pStyle w:val="NormalWeb"/>
-        <w:spacing w:beforeAutospacing="0" w:afterAutospacing="0"/>
+        <w:rPr>
+          <w:rFonts w:ascii="Times New Roman" w:eastAsia="Times New Roman" w:hAnsi="Times New Roman" w:cs="Times New Roman"/>
+          <w:kern w:val="0"/>
+          <w14:ligatures w14:val="none"/>
+        </w:rPr>
       </w:pPr>
-      <w:r>
-        <w:t>Similarly, my experience at the Department of Design and Construction, NYC Government, involved creating and deploying AI-powered tools to enhance construction planning efficiency. Here, I was challenged to learn and implement Azure ML Studio, PySpark, and Hadoop within a short timeframe. The successful deployment of these tools provided crucial data insights, significantly benefiting project planning and execution.</w:t>
-      </w:r>
     </w:p>
     <w:p>
       <w:pPr>
-        <w:pStyle w:val="NormalWeb"/>
-        <w:spacing w:beforeAutospacing="0" w:afterAutospacing="0"/>
+        <w:rPr>
+          <w:rFonts w:ascii="Times New Roman" w:eastAsia="Times New Roman" w:hAnsi="Times New Roman" w:cs="Times New Roman"/>
+          <w:kern w:val="0"/>
+          <w14:ligatures w14:val="none"/>
+        </w:rPr>
       </w:pPr>
       <w:r>
-        <w:t xml:space="preserve">My experiences in the aforementioned projects reinforced my strong desire to learn and my dedication to work, as the success of each project served as a powerful incentive to always keep these qualities with me. The rewards of seeing my projects drive real impact have instilled a persistent drive in me, which I am excited to bring to </w:t>
-      </w:r>
-      <w:r>
-        <w:t>Datadog</w:t>
-      </w:r>
-      <w:r>
-        <w:t>.</w:t>
+        <w:rPr>
+          <w:rFonts w:ascii="Times New Roman" w:eastAsia="Times New Roman" w:hAnsi="Times New Roman" w:cs="Times New Roman"/>
+          <w:kern w:val="0"/>
+          <w14:ligatures w14:val="none"/>
+        </w:rPr>
+        <w:t xml:space="preserve">Besides internships, I was also </w:t>
+      </w:r>
+      <w:r>
+        <w:rPr>
+          <w:rFonts w:ascii="Times New Roman" w:eastAsia="Times New Roman" w:hAnsi="Times New Roman" w:cs="Times New Roman"/>
+          <w:kern w:val="0"/>
+          <w14:ligatures w14:val="none"/>
+        </w:rPr>
+        <w:t>the lead full-stack engineer at Kaizntree</w:t>
+      </w:r>
+      <w:r>
+        <w:rPr>
+          <w:rFonts w:ascii="Times New Roman" w:eastAsia="Times New Roman" w:hAnsi="Times New Roman" w:cs="Times New Roman"/>
+          <w:kern w:val="0"/>
+          <w14:ligatures w14:val="none"/>
+        </w:rPr>
+        <w:t>. At Kaizntree,</w:t>
+      </w:r>
+      <w:r>
+        <w:rPr>
+          <w:rFonts w:ascii="Times New Roman" w:eastAsia="Times New Roman" w:hAnsi="Times New Roman" w:cs="Times New Roman"/>
+          <w:kern w:val="0"/>
+          <w14:ligatures w14:val="none"/>
+        </w:rPr>
+        <w:t xml:space="preserve"> I directed the development of a platform addressing the inefficiencies faced by solo business owners who traditionally managed stock synchronization and order tracking through Excel. Motivated by the need for a more streamlined process, our team created a solution using Vue and Django that significantly reduced administrative time from 15 hours to just 2 hours weekly.</w:t>
       </w:r>
     </w:p>
     <w:p>
       <w:pPr>
-        <w:pStyle w:val="NormalWeb"/>
-        <w:spacing w:beforeAutospacing="0" w:afterAutospacing="0"/>
+        <w:rPr>
+          <w:rFonts w:ascii="Times New Roman" w:eastAsia="Times New Roman" w:hAnsi="Times New Roman" w:cs="Times New Roman"/>
+          <w:kern w:val="0"/>
+          <w14:ligatures w14:val="none"/>
+        </w:rPr>
       </w:pPr>
-      <w:r>
-        <w:t xml:space="preserve">Thank you for considering my application. I am looking forward to discussing how I can contribute to your team and help </w:t>
-      </w:r>
-      <w:r>
-        <w:t>Datadog</w:t>
-      </w:r>
-      <w:r>
-        <w:t xml:space="preserve"> achieve its goals.</w:t>
-      </w:r>
     </w:p>
     <w:p>
       <w:pPr>
-        <w:pStyle w:val="NormalWeb"/>
-        <w:spacing w:beforeAutospacing="0" w:afterAutospacing="0"/>
+        <w:rPr>
+          <w:rFonts w:ascii="Times New Roman" w:eastAsia="Times New Roman" w:hAnsi="Times New Roman" w:cs="Times New Roman"/>
+          <w:kern w:val="0"/>
+          <w14:ligatures w14:val="none"/>
+        </w:rPr>
       </w:pPr>
       <w:r>
-        <w:t>Warm regards,</w:t>
+        <w:rPr>
+          <w:rFonts w:ascii="Times New Roman" w:eastAsia="Times New Roman" w:hAnsi="Times New Roman" w:cs="Times New Roman"/>
+          <w:kern w:val="0"/>
+          <w14:ligatures w14:val="none"/>
+        </w:rPr>
+        <w:t>The most valuable lesson from my time at Kaizntree was the transition from classroom theory to managing a production app</w:t>
+      </w:r>
+      <w:r>
+        <w:rPr>
+          <w:rFonts w:ascii="Times New Roman" w:eastAsia="Times New Roman" w:hAnsi="Times New Roman" w:cs="Times New Roman"/>
+          <w:kern w:val="0"/>
+          <w14:ligatures w14:val="none"/>
+        </w:rPr>
+        <w:t>.</w:t>
+      </w:r>
+      <w:r>
+        <w:t xml:space="preserve"> </w:t>
+      </w:r>
+      <w:r>
+        <w:rPr>
+          <w:rFonts w:ascii="Times New Roman" w:eastAsia="Times New Roman" w:hAnsi="Times New Roman" w:cs="Times New Roman"/>
+          <w:kern w:val="0"/>
+          <w14:ligatures w14:val="none"/>
+        </w:rPr>
+        <w:t xml:space="preserve">This shift exposed me to practical challenges such as UI design, performance optimization, and team collaboration—areas </w:t>
+      </w:r>
+      <w:r>
+        <w:rPr>
+          <w:rFonts w:ascii="Times New Roman" w:eastAsia="Times New Roman" w:hAnsi="Times New Roman" w:cs="Times New Roman"/>
+          <w:kern w:val="0"/>
+          <w14:ligatures w14:val="none"/>
+        </w:rPr>
+        <w:t>rarely</w:t>
+      </w:r>
+      <w:r>
+        <w:rPr>
+          <w:rFonts w:ascii="Times New Roman" w:eastAsia="Times New Roman" w:hAnsi="Times New Roman" w:cs="Times New Roman"/>
+          <w:kern w:val="0"/>
+          <w14:ligatures w14:val="none"/>
+        </w:rPr>
+        <w:t xml:space="preserve"> covered in classroom projects. </w:t>
+      </w:r>
+      <w:r>
+        <w:rPr>
+          <w:rFonts w:ascii="Times New Roman" w:eastAsia="Times New Roman" w:hAnsi="Times New Roman" w:cs="Times New Roman"/>
+          <w:kern w:val="0"/>
+          <w14:ligatures w14:val="none"/>
+        </w:rPr>
+        <w:t>For instance, t</w:t>
+      </w:r>
+      <w:r>
+        <w:rPr>
+          <w:rFonts w:ascii="Times New Roman" w:eastAsia="Times New Roman" w:hAnsi="Times New Roman" w:cs="Times New Roman"/>
+          <w:kern w:val="0"/>
+          <w14:ligatures w14:val="none"/>
+        </w:rPr>
+        <w:t xml:space="preserve">o streamline our </w:t>
+      </w:r>
+      <w:r>
+        <w:rPr>
+          <w:rFonts w:ascii="Times New Roman" w:eastAsia="Times New Roman" w:hAnsi="Times New Roman" w:cs="Times New Roman"/>
+          <w:kern w:val="0"/>
+          <w14:ligatures w14:val="none"/>
+        </w:rPr>
+        <w:t>development teamwork</w:t>
+      </w:r>
+      <w:r>
+        <w:rPr>
+          <w:rFonts w:ascii="Times New Roman" w:eastAsia="Times New Roman" w:hAnsi="Times New Roman" w:cs="Times New Roman"/>
+          <w:kern w:val="0"/>
+          <w14:ligatures w14:val="none"/>
+        </w:rPr>
+        <w:t>, I adopted Scrum methodologies</w:t>
+      </w:r>
+      <w:r>
+        <w:rPr>
+          <w:rFonts w:ascii="Times New Roman" w:eastAsia="Times New Roman" w:hAnsi="Times New Roman" w:cs="Times New Roman"/>
+          <w:kern w:val="0"/>
+          <w14:ligatures w14:val="none"/>
+        </w:rPr>
+        <w:t xml:space="preserve"> </w:t>
+      </w:r>
+      <w:r>
+        <w:rPr>
+          <w:rFonts w:ascii="Times New Roman" w:eastAsia="Times New Roman" w:hAnsi="Times New Roman" w:cs="Times New Roman"/>
+          <w:kern w:val="0"/>
+          <w14:ligatures w14:val="none"/>
+        </w:rPr>
+        <w:t xml:space="preserve"> and built</w:t>
+      </w:r>
+      <w:r>
+        <w:rPr>
+          <w:rFonts w:ascii="Times New Roman" w:eastAsia="Times New Roman" w:hAnsi="Times New Roman" w:cs="Times New Roman"/>
+          <w:kern w:val="0"/>
+          <w14:ligatures w14:val="none"/>
+        </w:rPr>
+        <w:t xml:space="preserve"> a CI/CD pipeline. This role not only refined my technical abilities but also enhanced my skills in overseeing production-level applications.</w:t>
       </w:r>
     </w:p>
     <w:p>
       <w:pPr>
-        <w:pStyle w:val="NormalWeb"/>
-        <w:spacing w:beforeAutospacing="0" w:afterAutospacing="0"/>
+        <w:rPr>
+          <w:rFonts w:ascii="Times New Roman" w:eastAsia="Times New Roman" w:hAnsi="Times New Roman" w:cs="Times New Roman"/>
+          <w:kern w:val="0"/>
+          <w14:ligatures w14:val="none"/>
+        </w:rPr>
       </w:pPr>
-      <w:r>
-        <w:t>Xiaochen (Nigel)</w:t>
-      </w:r>
     </w:p>
     <w:p>
       <w:pPr>
-        <w:spacing w:before="100" w:after="100" w:line="240" w:lineRule="auto"/>
+        <w:rPr>
+          <w:rFonts w:ascii="Times New Roman" w:eastAsia="Times New Roman" w:hAnsi="Times New Roman" w:cs="Times New Roman"/>
+          <w:kern w:val="0"/>
+          <w14:ligatures w14:val="none"/>
+        </w:rPr>
       </w:pPr>
     </w:p>
+    <w:p>
+      <w:pPr>
+        <w:rPr>
+          <w:rFonts w:ascii="Times New Roman" w:eastAsia="Times New Roman" w:hAnsi="Times New Roman" w:cs="Times New Roman"/>
+          <w:kern w:val="0"/>
+          <w14:ligatures w14:val="none"/>
+        </w:rPr>
+      </w:pPr>
+      <w:r>
+        <w:rPr>
+          <w:rFonts w:ascii="Times New Roman" w:eastAsia="Times New Roman" w:hAnsi="Times New Roman" w:cs="Times New Roman"/>
+          <w:kern w:val="0"/>
+          <w14:ligatures w14:val="none"/>
+        </w:rPr>
+        <w:t>These experiences demonstrate my ability to meet the challenges and contribute effectively within your organization. My enthusiasm for developing projects that resonate with users is what motivates me to excel. I am eager to bring my skills and passion to your team.</w:t>
+      </w:r>
+    </w:p>
+    <w:p>
+      <w:pPr>
+        <w:rPr>
+          <w:rFonts w:ascii="Times New Roman" w:eastAsia="Times New Roman" w:hAnsi="Times New Roman" w:cs="Times New Roman"/>
+          <w:kern w:val="0"/>
+          <w14:ligatures w14:val="none"/>
+        </w:rPr>
+      </w:pPr>
+    </w:p>
+    <w:p>
+      <w:pPr>
+        <w:rPr>
+          <w:rFonts w:ascii="Times New Roman" w:eastAsia="Times New Roman" w:hAnsi="Times New Roman" w:cs="Times New Roman"/>
+          <w:kern w:val="0"/>
+          <w14:ligatures w14:val="none"/>
+        </w:rPr>
+      </w:pPr>
+      <w:r>
+        <w:rPr>
+          <w:rFonts w:ascii="Times New Roman" w:eastAsia="Times New Roman" w:hAnsi="Times New Roman" w:cs="Times New Roman"/>
+          <w:kern w:val="0"/>
+          <w14:ligatures w14:val="none"/>
+        </w:rPr>
+        <w:t>Warm regards,</w:t>
+      </w:r>
+    </w:p>
+    <w:p>
+      <w:pPr>
+        <w:rPr>
+          <w:rFonts w:ascii="Times New Roman" w:eastAsia="Times New Roman" w:hAnsi="Times New Roman" w:cs="Times New Roman"/>
+          <w:kern w:val="0"/>
+          <w14:ligatures w14:val="none"/>
+        </w:rPr>
+      </w:pPr>
+    </w:p>
+    <w:p>
+      <w:pPr>
+        <w:rPr>
+          <w:rFonts w:ascii="Times New Roman" w:eastAsia="Times New Roman" w:hAnsi="Times New Roman" w:cs="Times New Roman"/>
+          <w:kern w:val="0"/>
+          <w14:ligatures w14:val="none"/>
+        </w:rPr>
+      </w:pPr>
+      <w:r>
+        <w:rPr>
+          <w:rFonts w:ascii="Times New Roman" w:eastAsia="Times New Roman" w:hAnsi="Times New Roman" w:cs="Times New Roman"/>
+          <w:kern w:val="0"/>
+          <w14:ligatures w14:val="none"/>
+        </w:rPr>
+        <w:lastRenderedPageBreak/>
+        <w:t>Xiaochen (Nigel) Lu</w:t>
+      </w:r>
+    </w:p>
+    <w:p/>
     <w:sectPr>
       <w:pgSz w:w="12240" w:h="15840"/>
       <w:pgMar w:top="1440" w:right="1440" w:bottom="1440" w:left="1440" w:header="720" w:footer="720" w:gutter="0"/>
@@ -773,7 +980,6 @@
   <w:style w:type="character" w:default="1" w:styleId="DefaultParagraphFont">
     <w:name w:val="Default Paragraph Font"/>
     <w:uiPriority w:val="1"/>
-    <w:semiHidden/>
     <w:unhideWhenUsed/>
   </w:style>
   <w:style w:type="table" w:default="1" w:styleId="TableNormal">

</xml_diff>